<commit_message>
make folder crude6321 and added creat and db php
</commit_message>
<xml_diff>
--- a/Make plan for folder.docx
+++ b/Make plan for folder.docx
@@ -21,19 +21,11 @@
           <w:lang w:val="en-US"/>
         </w:rPr>
       </w:pPr>
-      <w:proofErr w:type="spellStart"/>
-      <w:r>
-        <w:rPr>
-          <w:lang w:val="en-US"/>
-        </w:rPr>
-        <w:t>Php</w:t>
-      </w:r>
-      <w:proofErr w:type="spellEnd"/>
-      <w:r>
-        <w:rPr>
-          <w:lang w:val="en-US"/>
-        </w:rPr>
-        <w:t xml:space="preserve"> code</w:t>
+      <w:r>
+        <w:rPr>
+          <w:lang w:val="en-US"/>
+        </w:rPr>
+        <w:t>Php code</w:t>
       </w:r>
     </w:p>
     <w:p>
@@ -55,14 +47,12 @@
           <w:lang w:val="en-US"/>
         </w:rPr>
       </w:pPr>
-      <w:proofErr w:type="spellStart"/>
       <w:r>
         <w:rPr>
           <w:lang w:val="en-US"/>
         </w:rPr>
         <w:t>Css</w:t>
       </w:r>
-      <w:proofErr w:type="spellEnd"/>
     </w:p>
     <w:p>
       <w:pPr>
@@ -120,16 +110,8 @@
         <w:rPr>
           <w:lang w:val="en-US"/>
         </w:rPr>
-        <w:t xml:space="preserve">Main folder: </w:t>
-      </w:r>
-      <w:proofErr w:type="spellStart"/>
-      <w:r>
-        <w:rPr>
-          <w:lang w:val="en-US"/>
-        </w:rPr>
-        <w:t>Src</w:t>
-      </w:r>
-      <w:proofErr w:type="spellEnd"/>
+        <w:t>Main folder: Src</w:t>
+      </w:r>
     </w:p>
     <w:p>
       <w:pPr>
@@ -166,6 +148,19 @@
         <w:rPr>
           <w:lang w:val="en-US"/>
         </w:rPr>
+        <w:t>index.php : main file should be as home page</w:t>
+      </w:r>
+    </w:p>
+    <w:p>
+      <w:pPr>
+        <w:rPr>
+          <w:lang w:val="en-US"/>
+        </w:rPr>
+      </w:pPr>
+      <w:r>
+        <w:rPr>
+          <w:lang w:val="en-US"/>
+        </w:rPr>
         <w:t>images/  just front slash</w:t>
       </w:r>
     </w:p>
@@ -175,7 +170,6 @@
           <w:lang w:val="en-US"/>
         </w:rPr>
       </w:pPr>
-      <w:proofErr w:type="spellStart"/>
       <w:r>
         <w:rPr>
           <w:lang w:val="en-US"/>
@@ -188,22 +182,19 @@
         </w:rPr>
         <w:t>cript</w:t>
       </w:r>
-      <w:proofErr w:type="spellEnd"/>
-    </w:p>
-    <w:p>
-      <w:pPr>
-        <w:rPr>
-          <w:lang w:val="en-US"/>
-        </w:rPr>
-      </w:pPr>
-      <w:proofErr w:type="spellStart"/>
+    </w:p>
+    <w:p>
+      <w:pPr>
+        <w:rPr>
+          <w:lang w:val="en-US"/>
+        </w:rPr>
+      </w:pPr>
       <w:r>
         <w:rPr>
           <w:lang w:val="en-US"/>
         </w:rPr>
         <w:t>php</w:t>
       </w:r>
-      <w:proofErr w:type="spellEnd"/>
     </w:p>
     <w:p>
       <w:pPr>
@@ -230,14 +221,18 @@
         </w:rPr>
         <w:t xml:space="preserve">      </w:t>
       </w:r>
-      <w:proofErr w:type="spellStart"/>
       <w:r>
         <w:rPr>
           <w:lang w:val="en-US"/>
         </w:rPr>
         <w:t>css</w:t>
       </w:r>
-      <w:proofErr w:type="spellEnd"/>
+      <w:r>
+        <w:rPr>
+          <w:lang w:val="en-US"/>
+        </w:rPr>
+        <w:t>(style.css and images which related to layout not content)</w:t>
+      </w:r>
     </w:p>
     <w:p>
       <w:pPr>
@@ -270,6 +265,66 @@
           <w:lang w:val="en-US"/>
         </w:rPr>
         <w:t>try to use descriptive names</w:t>
+      </w:r>
+    </w:p>
+    <w:p>
+      <w:pPr>
+        <w:rPr>
+          <w:lang w:val="en-US"/>
+        </w:rPr>
+      </w:pPr>
+    </w:p>
+    <w:p>
+      <w:pPr>
+        <w:rPr>
+          <w:lang w:val="en-US"/>
+        </w:rPr>
+      </w:pPr>
+    </w:p>
+    <w:p>
+      <w:pPr>
+        <w:rPr>
+          <w:lang w:val="en-US"/>
+        </w:rPr>
+      </w:pPr>
+    </w:p>
+    <w:p>
+      <w:pPr>
+        <w:rPr>
+          <w:lang w:val="en-US"/>
+        </w:rPr>
+      </w:pPr>
+      <w:r>
+        <w:rPr>
+          <w:lang w:val="en-US"/>
+        </w:rPr>
+        <w:t>design data base team 18</w:t>
+      </w:r>
+    </w:p>
+    <w:p>
+      <w:pPr>
+        <w:rPr>
+          <w:lang w:val="en-US"/>
+        </w:rPr>
+      </w:pPr>
+      <w:r>
+        <w:rPr>
+          <w:lang w:val="en-US"/>
+        </w:rPr>
+        <w:t xml:space="preserve"> what kind of tables at least one table for each</w:t>
+      </w:r>
+    </w:p>
+    <w:p>
+      <w:pPr>
+        <w:rPr>
+          <w:lang w:val="en-US"/>
+        </w:rPr>
+      </w:pPr>
+      <w:r>
+        <w:rPr>
+          <w:lang w:val="en-US"/>
+        </w:rPr>
+        <w:t>import and export tables</w:t>
       </w:r>
     </w:p>
     <w:p>

</xml_diff>